<commit_message>
updated with feedback based on project evaluation. added better description of algorithms used, hyper parameters used, how to run the notebook.
</commit_message>
<xml_diff>
--- a/p2_continuous-control/Report.docx
+++ b/p2_continuous-control/Report.docx
@@ -371,70 +371,743 @@
         <w:t xml:space="preserve">Overall, my observation is that current set of hyper parameters, noise models that works is mostly luck and can be tricky to optimize – given the short time frame. SEED parameter also played a major role in getting good results. </w:t>
       </w:r>
     </w:p>
+    <w:p>
+      <w:pPr>
+        <w:shd w:val="clear" w:color="auto" w:fill="FFFFFF"/>
+        <w:spacing w:after="0" w:line="300" w:lineRule="atLeast"/>
+        <w:rPr>
+          <w:rFonts w:ascii="Arial" w:eastAsia="Times New Roman" w:hAnsi="Arial" w:cs="Arial"/>
+          <w:b/>
+          <w:bCs/>
+          <w:color w:val="2E3D49"/>
+          <w:sz w:val="21"/>
+          <w:szCs w:val="21"/>
+        </w:rPr>
+      </w:pPr>
+    </w:p>
+    <w:p>
+      <w:pPr>
+        <w:shd w:val="clear" w:color="auto" w:fill="FFFFFF"/>
+        <w:spacing w:after="0" w:line="300" w:lineRule="atLeast"/>
+        <w:rPr>
+          <w:rFonts w:ascii="Arial" w:eastAsia="Times New Roman" w:hAnsi="Arial" w:cs="Arial"/>
+          <w:b/>
+          <w:bCs/>
+          <w:color w:val="2E3D49"/>
+          <w:sz w:val="21"/>
+          <w:szCs w:val="21"/>
+        </w:rPr>
+      </w:pPr>
+      <w:r>
+        <w:rPr>
+          <w:rFonts w:ascii="Arial" w:eastAsia="Times New Roman" w:hAnsi="Arial" w:cs="Arial"/>
+          <w:b/>
+          <w:bCs/>
+          <w:color w:val="2E3D49"/>
+          <w:sz w:val="21"/>
+          <w:szCs w:val="21"/>
+        </w:rPr>
+        <w:t>Learning algorithm:</w:t>
+      </w:r>
+    </w:p>
+    <w:p>
+      <w:proofErr w:type="gramStart"/>
+      <w:r>
+        <w:t>ddpg_agent.py  describes</w:t>
+      </w:r>
+      <w:proofErr w:type="gramEnd"/>
+      <w:r>
+        <w:t xml:space="preserve"> the agent.</w:t>
+      </w:r>
+    </w:p>
+    <w:p>
+      <w:pPr>
+        <w:shd w:val="clear" w:color="auto" w:fill="FFFFFF"/>
+        <w:spacing w:after="0" w:line="300" w:lineRule="atLeast"/>
+        <w:rPr>
+          <w:rFonts w:ascii="Arial" w:eastAsia="Times New Roman" w:hAnsi="Arial" w:cs="Arial"/>
+          <w:color w:val="2E3D49"/>
+          <w:sz w:val="21"/>
+          <w:szCs w:val="21"/>
+        </w:rPr>
+      </w:pPr>
+      <w:r>
+        <w:rPr>
+          <w:rFonts w:ascii="Arial" w:eastAsia="Times New Roman" w:hAnsi="Arial" w:cs="Arial"/>
+          <w:color w:val="2E3D49"/>
+          <w:sz w:val="21"/>
+          <w:szCs w:val="21"/>
+        </w:rPr>
+        <w:t xml:space="preserve"> I used 2 actor</w:t>
+      </w:r>
+      <w:r>
+        <w:rPr>
+          <w:rFonts w:ascii="Arial" w:eastAsia="Times New Roman" w:hAnsi="Arial" w:cs="Arial"/>
+          <w:color w:val="2E3D49"/>
+          <w:sz w:val="21"/>
+          <w:szCs w:val="21"/>
+        </w:rPr>
+        <w:t xml:space="preserve"> (local)</w:t>
+      </w:r>
+      <w:r>
+        <w:rPr>
+          <w:rFonts w:ascii="Arial" w:eastAsia="Times New Roman" w:hAnsi="Arial" w:cs="Arial"/>
+          <w:color w:val="2E3D49"/>
+          <w:sz w:val="21"/>
+          <w:szCs w:val="21"/>
+        </w:rPr>
+        <w:t xml:space="preserve"> networks and 2 crit</w:t>
+      </w:r>
+      <w:r>
+        <w:rPr>
+          <w:rFonts w:ascii="Arial" w:eastAsia="Times New Roman" w:hAnsi="Arial" w:cs="Arial"/>
+          <w:color w:val="2E3D49"/>
+          <w:sz w:val="21"/>
+          <w:szCs w:val="21"/>
+        </w:rPr>
+        <w:t>i</w:t>
+      </w:r>
+      <w:r>
+        <w:rPr>
+          <w:rFonts w:ascii="Arial" w:eastAsia="Times New Roman" w:hAnsi="Arial" w:cs="Arial"/>
+          <w:color w:val="2E3D49"/>
+          <w:sz w:val="21"/>
+          <w:szCs w:val="21"/>
+        </w:rPr>
+        <w:t xml:space="preserve">c </w:t>
+      </w:r>
+      <w:r>
+        <w:rPr>
+          <w:rFonts w:ascii="Arial" w:eastAsia="Times New Roman" w:hAnsi="Arial" w:cs="Arial"/>
+          <w:color w:val="2E3D49"/>
+          <w:sz w:val="21"/>
+          <w:szCs w:val="21"/>
+        </w:rPr>
+        <w:t xml:space="preserve">(target) </w:t>
+      </w:r>
+      <w:r>
+        <w:rPr>
+          <w:rFonts w:ascii="Arial" w:eastAsia="Times New Roman" w:hAnsi="Arial" w:cs="Arial"/>
+          <w:color w:val="2E3D49"/>
+          <w:sz w:val="21"/>
+          <w:szCs w:val="21"/>
+        </w:rPr>
+        <w:t xml:space="preserve">networks – one each for local and target. I also used a </w:t>
+      </w:r>
+      <w:r>
+        <w:rPr>
+          <w:rFonts w:ascii="Arial" w:eastAsia="Times New Roman" w:hAnsi="Arial" w:cs="Arial"/>
+          <w:color w:val="2E3D49"/>
+          <w:sz w:val="21"/>
+          <w:szCs w:val="21"/>
+        </w:rPr>
+        <w:t>replay</w:t>
+      </w:r>
+      <w:r>
+        <w:rPr>
+          <w:rFonts w:ascii="Arial" w:eastAsia="Times New Roman" w:hAnsi="Arial" w:cs="Arial"/>
+          <w:color w:val="2E3D49"/>
+          <w:sz w:val="21"/>
+          <w:szCs w:val="21"/>
+        </w:rPr>
+        <w:t xml:space="preserve"> buffer and noise model – </w:t>
+      </w:r>
+      <w:proofErr w:type="spellStart"/>
+      <w:r>
+        <w:rPr>
+          <w:rFonts w:ascii="Arial" w:eastAsia="Times New Roman" w:hAnsi="Arial" w:cs="Arial"/>
+          <w:color w:val="2E3D49"/>
+          <w:sz w:val="21"/>
+          <w:szCs w:val="21"/>
+        </w:rPr>
+        <w:t>OUNoise</w:t>
+      </w:r>
+      <w:proofErr w:type="spellEnd"/>
+      <w:r>
+        <w:rPr>
+          <w:rFonts w:ascii="Arial" w:eastAsia="Times New Roman" w:hAnsi="Arial" w:cs="Arial"/>
+          <w:color w:val="2E3D49"/>
+          <w:sz w:val="21"/>
+          <w:szCs w:val="21"/>
+        </w:rPr>
+        <w:t xml:space="preserve"> for the agent.</w:t>
+      </w:r>
+      <w:r>
+        <w:rPr>
+          <w:rFonts w:ascii="Arial" w:eastAsia="Times New Roman" w:hAnsi="Arial" w:cs="Arial"/>
+          <w:color w:val="2E3D49"/>
+          <w:sz w:val="21"/>
+          <w:szCs w:val="21"/>
+        </w:rPr>
+        <w:t xml:space="preserve"> I used Adam optimizer. A soft update is performed using tau as the control variable. The number is relatively small, so it only updates the target by a small number each iteration. </w:t>
+      </w:r>
+    </w:p>
+    <w:p>
+      <w:pPr>
+        <w:shd w:val="clear" w:color="auto" w:fill="FFFFFF"/>
+        <w:spacing w:after="0" w:line="300" w:lineRule="atLeast"/>
+        <w:rPr>
+          <w:rFonts w:ascii="Arial" w:eastAsia="Times New Roman" w:hAnsi="Arial" w:cs="Arial"/>
+          <w:b/>
+          <w:bCs/>
+          <w:color w:val="2E3D49"/>
+          <w:sz w:val="21"/>
+          <w:szCs w:val="21"/>
+        </w:rPr>
+      </w:pPr>
+    </w:p>
+    <w:p>
+      <w:pPr>
+        <w:shd w:val="clear" w:color="auto" w:fill="FFFFFF"/>
+        <w:spacing w:after="0" w:line="300" w:lineRule="atLeast"/>
+        <w:rPr>
+          <w:rFonts w:ascii="Arial" w:eastAsia="Times New Roman" w:hAnsi="Arial" w:cs="Arial"/>
+          <w:b/>
+          <w:bCs/>
+          <w:color w:val="2E3D49"/>
+          <w:sz w:val="21"/>
+          <w:szCs w:val="21"/>
+        </w:rPr>
+      </w:pPr>
+      <w:r>
+        <w:rPr>
+          <w:rFonts w:ascii="Arial" w:eastAsia="Times New Roman" w:hAnsi="Arial" w:cs="Arial"/>
+          <w:b/>
+          <w:bCs/>
+          <w:color w:val="2E3D49"/>
+          <w:sz w:val="21"/>
+          <w:szCs w:val="21"/>
+        </w:rPr>
+        <w:t>Hyperparameters:</w:t>
+      </w:r>
+    </w:p>
+    <w:p>
+      <w:pPr>
+        <w:shd w:val="clear" w:color="auto" w:fill="FFFFFF"/>
+        <w:spacing w:after="0" w:line="300" w:lineRule="atLeast"/>
+        <w:rPr>
+          <w:rFonts w:ascii="Arial" w:eastAsia="Times New Roman" w:hAnsi="Arial" w:cs="Arial"/>
+          <w:color w:val="2E3D49"/>
+          <w:sz w:val="21"/>
+          <w:szCs w:val="21"/>
+        </w:rPr>
+      </w:pPr>
+      <w:r>
+        <w:rPr>
+          <w:rFonts w:ascii="Arial" w:eastAsia="Times New Roman" w:hAnsi="Arial" w:cs="Arial"/>
+          <w:color w:val="2E3D49"/>
+          <w:sz w:val="21"/>
+          <w:szCs w:val="21"/>
+        </w:rPr>
+        <w:t>BUFFER_SIZE = int(1e5) # Number of episodes to keep in memory (experience replay)</w:t>
+      </w:r>
+    </w:p>
+    <w:p>
+      <w:pPr>
+        <w:shd w:val="clear" w:color="auto" w:fill="FFFFFF"/>
+        <w:spacing w:after="0" w:line="300" w:lineRule="atLeast"/>
+        <w:rPr>
+          <w:rFonts w:ascii="Arial" w:eastAsia="Times New Roman" w:hAnsi="Arial" w:cs="Arial"/>
+          <w:color w:val="2E3D49"/>
+          <w:sz w:val="21"/>
+          <w:szCs w:val="21"/>
+        </w:rPr>
+      </w:pPr>
+      <w:r>
+        <w:rPr>
+          <w:rFonts w:ascii="Arial" w:eastAsia="Times New Roman" w:hAnsi="Arial" w:cs="Arial"/>
+          <w:color w:val="2E3D49"/>
+          <w:sz w:val="21"/>
+          <w:szCs w:val="21"/>
+        </w:rPr>
+        <w:t>UPDATE_EVERY = 1</w:t>
+      </w:r>
+    </w:p>
+    <w:p>
+      <w:pPr>
+        <w:shd w:val="clear" w:color="auto" w:fill="FFFFFF"/>
+        <w:spacing w:after="0" w:line="300" w:lineRule="atLeast"/>
+        <w:rPr>
+          <w:rFonts w:ascii="Arial" w:eastAsia="Times New Roman" w:hAnsi="Arial" w:cs="Arial"/>
+          <w:color w:val="2E3D49"/>
+          <w:sz w:val="21"/>
+          <w:szCs w:val="21"/>
+        </w:rPr>
+      </w:pPr>
+      <w:r>
+        <w:rPr>
+          <w:rFonts w:ascii="Arial" w:eastAsia="Times New Roman" w:hAnsi="Arial" w:cs="Arial"/>
+          <w:color w:val="2E3D49"/>
+          <w:sz w:val="21"/>
+          <w:szCs w:val="21"/>
+        </w:rPr>
+        <w:t>BUFFER_SIZE = int(2e5</w:t>
+      </w:r>
+      <w:proofErr w:type="gramStart"/>
+      <w:r>
+        <w:rPr>
+          <w:rFonts w:ascii="Arial" w:eastAsia="Times New Roman" w:hAnsi="Arial" w:cs="Arial"/>
+          <w:color w:val="2E3D49"/>
+          <w:sz w:val="21"/>
+          <w:szCs w:val="21"/>
+        </w:rPr>
+        <w:t>)  #</w:t>
+      </w:r>
+      <w:proofErr w:type="gramEnd"/>
+      <w:r>
+        <w:rPr>
+          <w:rFonts w:ascii="Arial" w:eastAsia="Times New Roman" w:hAnsi="Arial" w:cs="Arial"/>
+          <w:color w:val="2E3D49"/>
+          <w:sz w:val="21"/>
+          <w:szCs w:val="21"/>
+        </w:rPr>
+        <w:t xml:space="preserve"> replay buffer size</w:t>
+      </w:r>
+    </w:p>
+    <w:p>
+      <w:pPr>
+        <w:shd w:val="clear" w:color="auto" w:fill="FFFFFF"/>
+        <w:spacing w:after="0" w:line="300" w:lineRule="atLeast"/>
+        <w:rPr>
+          <w:rFonts w:ascii="Arial" w:eastAsia="Times New Roman" w:hAnsi="Arial" w:cs="Arial"/>
+          <w:color w:val="2E3D49"/>
+          <w:sz w:val="21"/>
+          <w:szCs w:val="21"/>
+        </w:rPr>
+      </w:pPr>
+      <w:r>
+        <w:rPr>
+          <w:rFonts w:ascii="Arial" w:eastAsia="Times New Roman" w:hAnsi="Arial" w:cs="Arial"/>
+          <w:color w:val="2E3D49"/>
+          <w:sz w:val="21"/>
+          <w:szCs w:val="21"/>
+        </w:rPr>
+        <w:t>BATCH_SIZE = 128        # 128 minibatch size</w:t>
+      </w:r>
+    </w:p>
+    <w:p>
+      <w:pPr>
+        <w:shd w:val="clear" w:color="auto" w:fill="FFFFFF"/>
+        <w:spacing w:after="0" w:line="300" w:lineRule="atLeast"/>
+        <w:rPr>
+          <w:rFonts w:ascii="Arial" w:eastAsia="Times New Roman" w:hAnsi="Arial" w:cs="Arial"/>
+          <w:color w:val="2E3D49"/>
+          <w:sz w:val="21"/>
+          <w:szCs w:val="21"/>
+        </w:rPr>
+      </w:pPr>
+      <w:r>
+        <w:rPr>
+          <w:rFonts w:ascii="Arial" w:eastAsia="Times New Roman" w:hAnsi="Arial" w:cs="Arial"/>
+          <w:color w:val="2E3D49"/>
+          <w:sz w:val="21"/>
+          <w:szCs w:val="21"/>
+        </w:rPr>
+        <w:lastRenderedPageBreak/>
+        <w:t>GAMMA = 0.99            # discount factor</w:t>
+      </w:r>
+    </w:p>
+    <w:p>
+      <w:pPr>
+        <w:shd w:val="clear" w:color="auto" w:fill="FFFFFF"/>
+        <w:spacing w:after="0" w:line="300" w:lineRule="atLeast"/>
+        <w:rPr>
+          <w:rFonts w:ascii="Arial" w:eastAsia="Times New Roman" w:hAnsi="Arial" w:cs="Arial"/>
+          <w:color w:val="2E3D49"/>
+          <w:sz w:val="21"/>
+          <w:szCs w:val="21"/>
+        </w:rPr>
+      </w:pPr>
+      <w:r>
+        <w:rPr>
+          <w:rFonts w:ascii="Arial" w:eastAsia="Times New Roman" w:hAnsi="Arial" w:cs="Arial"/>
+          <w:color w:val="2E3D49"/>
+          <w:sz w:val="21"/>
+          <w:szCs w:val="21"/>
+        </w:rPr>
+        <w:t>TAU = 1e-3              # for soft update of target parameters</w:t>
+      </w:r>
+    </w:p>
+    <w:p>
+      <w:pPr>
+        <w:shd w:val="clear" w:color="auto" w:fill="FFFFFF"/>
+        <w:spacing w:after="0" w:line="300" w:lineRule="atLeast"/>
+        <w:rPr>
+          <w:rFonts w:ascii="Arial" w:eastAsia="Times New Roman" w:hAnsi="Arial" w:cs="Arial"/>
+          <w:color w:val="2E3D49"/>
+          <w:sz w:val="21"/>
+          <w:szCs w:val="21"/>
+        </w:rPr>
+      </w:pPr>
+      <w:r>
+        <w:rPr>
+          <w:rFonts w:ascii="Arial" w:eastAsia="Times New Roman" w:hAnsi="Arial" w:cs="Arial"/>
+          <w:color w:val="2E3D49"/>
+          <w:sz w:val="21"/>
+          <w:szCs w:val="21"/>
+        </w:rPr>
+        <w:t xml:space="preserve">LR_ACTOR = 1e-4         # learning rate of the actor </w:t>
+      </w:r>
+    </w:p>
+    <w:p>
+      <w:pPr>
+        <w:shd w:val="clear" w:color="auto" w:fill="FFFFFF"/>
+        <w:spacing w:after="0" w:line="300" w:lineRule="atLeast"/>
+        <w:rPr>
+          <w:rFonts w:ascii="Arial" w:eastAsia="Times New Roman" w:hAnsi="Arial" w:cs="Arial"/>
+          <w:color w:val="2E3D49"/>
+          <w:sz w:val="21"/>
+          <w:szCs w:val="21"/>
+        </w:rPr>
+      </w:pPr>
+      <w:r>
+        <w:rPr>
+          <w:rFonts w:ascii="Arial" w:eastAsia="Times New Roman" w:hAnsi="Arial" w:cs="Arial"/>
+          <w:color w:val="2E3D49"/>
+          <w:sz w:val="21"/>
+          <w:szCs w:val="21"/>
+        </w:rPr>
+        <w:t xml:space="preserve">LR_CRITIC = 1e-4        </w:t>
+      </w:r>
+      <w:r>
+        <w:rPr>
+          <w:rFonts w:ascii="Arial" w:eastAsia="Times New Roman" w:hAnsi="Arial" w:cs="Arial"/>
+          <w:color w:val="2E3D49"/>
+          <w:sz w:val="21"/>
+          <w:szCs w:val="21"/>
+        </w:rPr>
+        <w:t xml:space="preserve"> </w:t>
+      </w:r>
+      <w:r>
+        <w:rPr>
+          <w:rFonts w:ascii="Arial" w:eastAsia="Times New Roman" w:hAnsi="Arial" w:cs="Arial"/>
+          <w:color w:val="2E3D49"/>
+          <w:sz w:val="21"/>
+          <w:szCs w:val="21"/>
+        </w:rPr>
+        <w:t># learning rate of the critic</w:t>
+      </w:r>
+    </w:p>
+    <w:p>
+      <w:pPr>
+        <w:shd w:val="clear" w:color="auto" w:fill="FFFFFF"/>
+        <w:spacing w:after="0" w:line="300" w:lineRule="atLeast"/>
+        <w:rPr>
+          <w:rFonts w:ascii="Arial" w:eastAsia="Times New Roman" w:hAnsi="Arial" w:cs="Arial"/>
+          <w:color w:val="2E3D49"/>
+          <w:sz w:val="21"/>
+          <w:szCs w:val="21"/>
+        </w:rPr>
+      </w:pPr>
+      <w:r>
+        <w:rPr>
+          <w:rFonts w:ascii="Arial" w:eastAsia="Times New Roman" w:hAnsi="Arial" w:cs="Arial"/>
+          <w:color w:val="2E3D49"/>
+          <w:sz w:val="21"/>
+          <w:szCs w:val="21"/>
+        </w:rPr>
+        <w:t>WEIGHT_DECAY = 0        # L2 weight decay</w:t>
+      </w:r>
+    </w:p>
+    <w:p>
+      <w:pPr>
+        <w:shd w:val="clear" w:color="auto" w:fill="FFFFFF"/>
+        <w:spacing w:after="0" w:line="300" w:lineRule="atLeast"/>
+        <w:rPr>
+          <w:rFonts w:ascii="Arial" w:eastAsia="Times New Roman" w:hAnsi="Arial" w:cs="Arial"/>
+          <w:b/>
+          <w:bCs/>
+          <w:color w:val="2E3D49"/>
+          <w:sz w:val="21"/>
+          <w:szCs w:val="21"/>
+        </w:rPr>
+      </w:pPr>
+    </w:p>
+    <w:p>
+      <w:pPr>
+        <w:shd w:val="clear" w:color="auto" w:fill="FFFFFF"/>
+        <w:spacing w:after="0" w:line="300" w:lineRule="atLeast"/>
+        <w:rPr>
+          <w:rFonts w:ascii="Arial" w:eastAsia="Times New Roman" w:hAnsi="Arial" w:cs="Arial"/>
+          <w:b/>
+          <w:bCs/>
+          <w:color w:val="2E3D49"/>
+          <w:sz w:val="21"/>
+          <w:szCs w:val="21"/>
+        </w:rPr>
+      </w:pPr>
+      <w:r>
+        <w:rPr>
+          <w:rFonts w:ascii="Arial" w:eastAsia="Times New Roman" w:hAnsi="Arial" w:cs="Arial"/>
+          <w:b/>
+          <w:bCs/>
+          <w:color w:val="2E3D49"/>
+          <w:sz w:val="21"/>
+          <w:szCs w:val="21"/>
+        </w:rPr>
+        <w:t>Model architecture:</w:t>
+      </w:r>
+    </w:p>
+    <w:p>
+      <w:r>
+        <w:t>The model is contained in model.py.</w:t>
+      </w:r>
+    </w:p>
+    <w:p>
+      <w:pPr>
+        <w:shd w:val="clear" w:color="auto" w:fill="FFFFFF"/>
+        <w:spacing w:after="0" w:line="300" w:lineRule="atLeast"/>
+        <w:rPr>
+          <w:rFonts w:ascii="Arial" w:eastAsia="Times New Roman" w:hAnsi="Arial" w:cs="Arial"/>
+          <w:color w:val="2E3D49"/>
+          <w:sz w:val="21"/>
+          <w:szCs w:val="21"/>
+        </w:rPr>
+      </w:pPr>
+      <w:r>
+        <w:rPr>
+          <w:rFonts w:ascii="Arial" w:eastAsia="Times New Roman" w:hAnsi="Arial" w:cs="Arial"/>
+          <w:color w:val="2E3D49"/>
+          <w:sz w:val="21"/>
+          <w:szCs w:val="21"/>
+        </w:rPr>
+        <w:t xml:space="preserve">I used 2 hidden layers network for Actor and 1 hidden layer network for </w:t>
+      </w:r>
+      <w:proofErr w:type="spellStart"/>
+      <w:r>
+        <w:rPr>
+          <w:rFonts w:ascii="Arial" w:eastAsia="Times New Roman" w:hAnsi="Arial" w:cs="Arial"/>
+          <w:color w:val="2E3D49"/>
+          <w:sz w:val="21"/>
+          <w:szCs w:val="21"/>
+        </w:rPr>
+        <w:t>Critc</w:t>
+      </w:r>
+      <w:proofErr w:type="spellEnd"/>
+      <w:r>
+        <w:rPr>
+          <w:rFonts w:ascii="Arial" w:eastAsia="Times New Roman" w:hAnsi="Arial" w:cs="Arial"/>
+          <w:color w:val="2E3D49"/>
+          <w:sz w:val="21"/>
+          <w:szCs w:val="21"/>
+        </w:rPr>
+        <w:t>.</w:t>
+      </w:r>
+    </w:p>
+    <w:p>
+      <w:pPr>
+        <w:shd w:val="clear" w:color="auto" w:fill="FFFFFF"/>
+        <w:spacing w:after="0" w:line="300" w:lineRule="atLeast"/>
+        <w:rPr>
+          <w:rFonts w:ascii="Arial" w:eastAsia="Times New Roman" w:hAnsi="Arial" w:cs="Arial"/>
+          <w:color w:val="2E3D49"/>
+          <w:sz w:val="21"/>
+          <w:szCs w:val="21"/>
+        </w:rPr>
+      </w:pPr>
+      <w:r>
+        <w:rPr>
+          <w:rFonts w:ascii="Arial" w:eastAsia="Times New Roman" w:hAnsi="Arial" w:cs="Arial"/>
+          <w:color w:val="2E3D49"/>
+          <w:sz w:val="21"/>
+          <w:szCs w:val="21"/>
+        </w:rPr>
+        <w:t xml:space="preserve">For Actor network, I used </w:t>
+      </w:r>
+      <w:proofErr w:type="spellStart"/>
+      <w:r>
+        <w:rPr>
+          <w:rFonts w:ascii="Arial" w:eastAsia="Times New Roman" w:hAnsi="Arial" w:cs="Arial"/>
+          <w:color w:val="2E3D49"/>
+          <w:sz w:val="21"/>
+          <w:szCs w:val="21"/>
+        </w:rPr>
+        <w:t>ReLU</w:t>
+      </w:r>
+      <w:proofErr w:type="spellEnd"/>
+      <w:r>
+        <w:rPr>
+          <w:rFonts w:ascii="Arial" w:eastAsia="Times New Roman" w:hAnsi="Arial" w:cs="Arial"/>
+          <w:color w:val="2E3D49"/>
+          <w:sz w:val="21"/>
+          <w:szCs w:val="21"/>
+        </w:rPr>
+        <w:t xml:space="preserve"> for activations and 2 sets of batch normalizations before 1</w:t>
+      </w:r>
+      <w:r>
+        <w:rPr>
+          <w:rFonts w:ascii="Arial" w:eastAsia="Times New Roman" w:hAnsi="Arial" w:cs="Arial"/>
+          <w:color w:val="2E3D49"/>
+          <w:sz w:val="21"/>
+          <w:szCs w:val="21"/>
+          <w:vertAlign w:val="superscript"/>
+        </w:rPr>
+        <w:t>st</w:t>
+      </w:r>
+      <w:r>
+        <w:rPr>
+          <w:rFonts w:ascii="Arial" w:eastAsia="Times New Roman" w:hAnsi="Arial" w:cs="Arial"/>
+          <w:color w:val="2E3D49"/>
+          <w:sz w:val="21"/>
+          <w:szCs w:val="21"/>
+        </w:rPr>
+        <w:t xml:space="preserve"> and 2</w:t>
+      </w:r>
+      <w:r>
+        <w:rPr>
+          <w:rFonts w:ascii="Arial" w:eastAsia="Times New Roman" w:hAnsi="Arial" w:cs="Arial"/>
+          <w:color w:val="2E3D49"/>
+          <w:sz w:val="21"/>
+          <w:szCs w:val="21"/>
+          <w:vertAlign w:val="superscript"/>
+        </w:rPr>
+        <w:t>nd</w:t>
+      </w:r>
+      <w:r>
+        <w:rPr>
+          <w:rFonts w:ascii="Arial" w:eastAsia="Times New Roman" w:hAnsi="Arial" w:cs="Arial"/>
+          <w:color w:val="2E3D49"/>
+          <w:sz w:val="21"/>
+          <w:szCs w:val="21"/>
+        </w:rPr>
+        <w:t xml:space="preserve"> linear transformations and </w:t>
+      </w:r>
+      <w:proofErr w:type="spellStart"/>
+      <w:r>
+        <w:rPr>
+          <w:rFonts w:ascii="Arial" w:eastAsia="Times New Roman" w:hAnsi="Arial" w:cs="Arial"/>
+          <w:color w:val="2E3D49"/>
+          <w:sz w:val="21"/>
+          <w:szCs w:val="21"/>
+        </w:rPr>
+        <w:t>ReLU</w:t>
+      </w:r>
+      <w:proofErr w:type="spellEnd"/>
+      <w:r>
+        <w:rPr>
+          <w:rFonts w:ascii="Arial" w:eastAsia="Times New Roman" w:hAnsi="Arial" w:cs="Arial"/>
+          <w:color w:val="2E3D49"/>
+          <w:sz w:val="21"/>
+          <w:szCs w:val="21"/>
+        </w:rPr>
+        <w:t xml:space="preserve"> activations.</w:t>
+      </w:r>
+    </w:p>
+    <w:p>
+      <w:pPr>
+        <w:shd w:val="clear" w:color="auto" w:fill="FFFFFF"/>
+        <w:spacing w:after="0" w:line="300" w:lineRule="atLeast"/>
+        <w:rPr>
+          <w:rFonts w:ascii="Arial" w:eastAsia="Times New Roman" w:hAnsi="Arial" w:cs="Arial"/>
+          <w:b/>
+          <w:bCs/>
+          <w:color w:val="2E3D49"/>
+          <w:sz w:val="21"/>
+          <w:szCs w:val="21"/>
+        </w:rPr>
+      </w:pPr>
+      <w:r>
+        <w:rPr>
+          <w:rFonts w:ascii="Arial" w:eastAsia="Times New Roman" w:hAnsi="Arial" w:cs="Arial"/>
+          <w:b/>
+          <w:bCs/>
+          <w:color w:val="2E3D49"/>
+          <w:sz w:val="21"/>
+          <w:szCs w:val="21"/>
+        </w:rPr>
+        <w:t xml:space="preserve"> </w:t>
+      </w:r>
+    </w:p>
+    <w:p>
+      <w:pPr>
+        <w:shd w:val="clear" w:color="auto" w:fill="FFFFFF"/>
+        <w:spacing w:after="0" w:line="300" w:lineRule="atLeast"/>
+        <w:rPr>
+          <w:rFonts w:ascii="Arial" w:eastAsia="Times New Roman" w:hAnsi="Arial" w:cs="Arial"/>
+          <w:color w:val="2E3D49"/>
+          <w:sz w:val="21"/>
+          <w:szCs w:val="21"/>
+        </w:rPr>
+      </w:pPr>
+      <w:r>
+        <w:rPr>
+          <w:rFonts w:ascii="Arial" w:eastAsia="Times New Roman" w:hAnsi="Arial" w:cs="Arial"/>
+          <w:color w:val="2E3D49"/>
+          <w:sz w:val="21"/>
+          <w:szCs w:val="21"/>
+        </w:rPr>
+        <w:t xml:space="preserve">For Critic network, only one batch normalization after the first hidden layer followed by linear transformation and </w:t>
+      </w:r>
+      <w:proofErr w:type="spellStart"/>
+      <w:r>
+        <w:rPr>
+          <w:rFonts w:ascii="Arial" w:eastAsia="Times New Roman" w:hAnsi="Arial" w:cs="Arial"/>
+          <w:color w:val="2E3D49"/>
+          <w:sz w:val="21"/>
+          <w:szCs w:val="21"/>
+        </w:rPr>
+        <w:t>ReLU</w:t>
+      </w:r>
+      <w:proofErr w:type="spellEnd"/>
+      <w:r>
+        <w:rPr>
+          <w:rFonts w:ascii="Arial" w:eastAsia="Times New Roman" w:hAnsi="Arial" w:cs="Arial"/>
+          <w:color w:val="2E3D49"/>
+          <w:sz w:val="21"/>
+          <w:szCs w:val="21"/>
+        </w:rPr>
+        <w:t xml:space="preserve"> activation worked well for me.</w:t>
+      </w:r>
+    </w:p>
+    <w:p>
+      <w:pPr>
+        <w:shd w:val="clear" w:color="auto" w:fill="FFFFFF"/>
+        <w:spacing w:after="0" w:line="300" w:lineRule="atLeast"/>
+        <w:rPr>
+          <w:rFonts w:ascii="Arial" w:eastAsia="Times New Roman" w:hAnsi="Arial" w:cs="Arial"/>
+          <w:b/>
+          <w:bCs/>
+          <w:color w:val="2E3D49"/>
+          <w:sz w:val="21"/>
+          <w:szCs w:val="21"/>
+        </w:rPr>
+      </w:pPr>
+    </w:p>
+    <w:p>
+      <w:proofErr w:type="spellStart"/>
+      <w:r>
+        <w:rPr>
+          <w:rStyle w:val="filename"/>
+        </w:rPr>
+        <w:t>Continuous_Control</w:t>
+      </w:r>
+      <w:r>
+        <w:rPr>
+          <w:rStyle w:val="filename"/>
+        </w:rPr>
+        <w:t>.ipnyb</w:t>
+      </w:r>
+      <w:proofErr w:type="spellEnd"/>
+      <w:r>
+        <w:rPr>
+          <w:rStyle w:val="filename"/>
+        </w:rPr>
+        <w:t xml:space="preserve"> </w:t>
+      </w:r>
+      <w:r>
+        <w:t xml:space="preserve">contains the python </w:t>
+      </w:r>
+      <w:r>
+        <w:t>notebook</w:t>
+      </w:r>
+      <w:r>
+        <w:t xml:space="preserve"> to load unity environment and calls to train the agent. </w:t>
+      </w:r>
+      <w:r>
+        <w:t xml:space="preserve"> The walkthrough of the code is in readme file.</w:t>
+      </w:r>
+    </w:p>
     <w:p/>
-    <w:p/>
-    <w:p>
-      <w:r>
-        <w:t xml:space="preserve">The model is contained in </w:t>
-      </w:r>
-      <w:r>
-        <w:t>m</w:t>
-      </w:r>
-      <w:r>
-        <w:t>odel.py.</w:t>
-      </w:r>
-    </w:p>
-    <w:p>
-      <w:proofErr w:type="gramStart"/>
-      <w:r>
-        <w:t>ddpg</w:t>
-      </w:r>
-      <w:r>
-        <w:t>_agent.py  describes</w:t>
-      </w:r>
-      <w:proofErr w:type="gramEnd"/>
-      <w:r>
-        <w:t xml:space="preserve"> the agent</w:t>
-      </w:r>
-      <w:r>
-        <w:t>.</w:t>
-      </w:r>
-    </w:p>
-    <w:p>
-      <w:proofErr w:type="spellStart"/>
-      <w:r>
-        <w:rPr>
-          <w:rStyle w:val="filename"/>
-        </w:rPr>
-        <w:t>Continuous_Control</w:t>
-      </w:r>
-      <w:r>
-        <w:rPr>
-          <w:rStyle w:val="filename"/>
-        </w:rPr>
-        <w:t>.ipnyb</w:t>
-      </w:r>
-      <w:proofErr w:type="spellEnd"/>
-      <w:r>
-        <w:rPr>
-          <w:rStyle w:val="filename"/>
-        </w:rPr>
-        <w:t xml:space="preserve"> </w:t>
-      </w:r>
-      <w:r>
-        <w:t xml:space="preserve">contains the python </w:t>
-      </w:r>
-      <w:r>
-        <w:t>notebook</w:t>
-      </w:r>
-      <w:r>
-        <w:t xml:space="preserve"> to load unity environment and calls to train the agent. </w:t>
-      </w:r>
-    </w:p>
-    <w:p/>
-    <w:p/>
-    <w:p/>
-    <w:p/>
     <w:p>
       <w:pPr>
         <w:jc w:val="center"/>
@@ -446,7 +1119,6 @@
         <w:rPr>
           <w:color w:val="FF0000"/>
         </w:rPr>
-        <w:lastRenderedPageBreak/>
         <w:t>Results</w:t>
       </w:r>
     </w:p>
@@ -585,6 +1257,7 @@
         <w:rPr>
           <w:noProof/>
         </w:rPr>
+        <w:lastRenderedPageBreak/>
         <w:drawing>
           <wp:inline distT="0" distB="0" distL="0" distR="0" wp14:anchorId="45179855" wp14:editId="0AC009FA">
             <wp:extent cx="4851400" cy="3327400"/>
@@ -849,6 +1522,155 @@
     </w:lvl>
   </w:abstractNum>
   <w:abstractNum w:abstractNumId="1" w15:restartNumberingAfterBreak="0">
+    <w:nsid w:val="2B6D33EC"/>
+    <w:multiLevelType w:val="multilevel"/>
+    <w:tmpl w:val="396EBAF6"/>
+    <w:lvl w:ilvl="0">
+      <w:start w:val="1"/>
+      <w:numFmt w:val="bullet"/>
+      <w:lvlText w:val=""/>
+      <w:lvlJc w:val="left"/>
+      <w:pPr>
+        <w:tabs>
+          <w:tab w:val="num" w:pos="720"/>
+        </w:tabs>
+        <w:ind w:left="720" w:hanging="360"/>
+      </w:pPr>
+      <w:rPr>
+        <w:rFonts w:ascii="Symbol" w:hAnsi="Symbol" w:hint="default"/>
+        <w:sz w:val="20"/>
+      </w:rPr>
+    </w:lvl>
+    <w:lvl w:ilvl="1" w:tentative="1">
+      <w:start w:val="1"/>
+      <w:numFmt w:val="bullet"/>
+      <w:lvlText w:val="o"/>
+      <w:lvlJc w:val="left"/>
+      <w:pPr>
+        <w:tabs>
+          <w:tab w:val="num" w:pos="1440"/>
+        </w:tabs>
+        <w:ind w:left="1440" w:hanging="360"/>
+      </w:pPr>
+      <w:rPr>
+        <w:rFonts w:ascii="Courier New" w:hAnsi="Courier New" w:hint="default"/>
+        <w:sz w:val="20"/>
+      </w:rPr>
+    </w:lvl>
+    <w:lvl w:ilvl="2" w:tentative="1">
+      <w:start w:val="1"/>
+      <w:numFmt w:val="bullet"/>
+      <w:lvlText w:val=""/>
+      <w:lvlJc w:val="left"/>
+      <w:pPr>
+        <w:tabs>
+          <w:tab w:val="num" w:pos="2160"/>
+        </w:tabs>
+        <w:ind w:left="2160" w:hanging="360"/>
+      </w:pPr>
+      <w:rPr>
+        <w:rFonts w:ascii="Wingdings" w:hAnsi="Wingdings" w:hint="default"/>
+        <w:sz w:val="20"/>
+      </w:rPr>
+    </w:lvl>
+    <w:lvl w:ilvl="3" w:tentative="1">
+      <w:start w:val="1"/>
+      <w:numFmt w:val="bullet"/>
+      <w:lvlText w:val=""/>
+      <w:lvlJc w:val="left"/>
+      <w:pPr>
+        <w:tabs>
+          <w:tab w:val="num" w:pos="2880"/>
+        </w:tabs>
+        <w:ind w:left="2880" w:hanging="360"/>
+      </w:pPr>
+      <w:rPr>
+        <w:rFonts w:ascii="Wingdings" w:hAnsi="Wingdings" w:hint="default"/>
+        <w:sz w:val="20"/>
+      </w:rPr>
+    </w:lvl>
+    <w:lvl w:ilvl="4" w:tentative="1">
+      <w:start w:val="1"/>
+      <w:numFmt w:val="bullet"/>
+      <w:lvlText w:val=""/>
+      <w:lvlJc w:val="left"/>
+      <w:pPr>
+        <w:tabs>
+          <w:tab w:val="num" w:pos="3600"/>
+        </w:tabs>
+        <w:ind w:left="3600" w:hanging="360"/>
+      </w:pPr>
+      <w:rPr>
+        <w:rFonts w:ascii="Wingdings" w:hAnsi="Wingdings" w:hint="default"/>
+        <w:sz w:val="20"/>
+      </w:rPr>
+    </w:lvl>
+    <w:lvl w:ilvl="5" w:tentative="1">
+      <w:start w:val="1"/>
+      <w:numFmt w:val="bullet"/>
+      <w:lvlText w:val=""/>
+      <w:lvlJc w:val="left"/>
+      <w:pPr>
+        <w:tabs>
+          <w:tab w:val="num" w:pos="4320"/>
+        </w:tabs>
+        <w:ind w:left="4320" w:hanging="360"/>
+      </w:pPr>
+      <w:rPr>
+        <w:rFonts w:ascii="Wingdings" w:hAnsi="Wingdings" w:hint="default"/>
+        <w:sz w:val="20"/>
+      </w:rPr>
+    </w:lvl>
+    <w:lvl w:ilvl="6" w:tentative="1">
+      <w:start w:val="1"/>
+      <w:numFmt w:val="bullet"/>
+      <w:lvlText w:val=""/>
+      <w:lvlJc w:val="left"/>
+      <w:pPr>
+        <w:tabs>
+          <w:tab w:val="num" w:pos="5040"/>
+        </w:tabs>
+        <w:ind w:left="5040" w:hanging="360"/>
+      </w:pPr>
+      <w:rPr>
+        <w:rFonts w:ascii="Wingdings" w:hAnsi="Wingdings" w:hint="default"/>
+        <w:sz w:val="20"/>
+      </w:rPr>
+    </w:lvl>
+    <w:lvl w:ilvl="7" w:tentative="1">
+      <w:start w:val="1"/>
+      <w:numFmt w:val="bullet"/>
+      <w:lvlText w:val=""/>
+      <w:lvlJc w:val="left"/>
+      <w:pPr>
+        <w:tabs>
+          <w:tab w:val="num" w:pos="5760"/>
+        </w:tabs>
+        <w:ind w:left="5760" w:hanging="360"/>
+      </w:pPr>
+      <w:rPr>
+        <w:rFonts w:ascii="Wingdings" w:hAnsi="Wingdings" w:hint="default"/>
+        <w:sz w:val="20"/>
+      </w:rPr>
+    </w:lvl>
+    <w:lvl w:ilvl="8" w:tentative="1">
+      <w:start w:val="1"/>
+      <w:numFmt w:val="bullet"/>
+      <w:lvlText w:val=""/>
+      <w:lvlJc w:val="left"/>
+      <w:pPr>
+        <w:tabs>
+          <w:tab w:val="num" w:pos="6480"/>
+        </w:tabs>
+        <w:ind w:left="6480" w:hanging="360"/>
+      </w:pPr>
+      <w:rPr>
+        <w:rFonts w:ascii="Wingdings" w:hAnsi="Wingdings" w:hint="default"/>
+        <w:sz w:val="20"/>
+      </w:rPr>
+    </w:lvl>
+  </w:abstractNum>
+  <w:abstractNum w:abstractNumId="2" w15:restartNumberingAfterBreak="0">
     <w:nsid w:val="56C925DD"/>
     <w:multiLevelType w:val="hybridMultilevel"/>
     <w:tmpl w:val="A8507F4C"/>
@@ -965,6 +1787,9 @@
     <w:abstractNumId w:val="0"/>
   </w:num>
   <w:num w:numId="2">
+    <w:abstractNumId w:val="2"/>
+  </w:num>
+  <w:num w:numId="3">
     <w:abstractNumId w:val="1"/>
   </w:num>
 </w:numbering>
@@ -1527,6 +2352,17 @@
     <w:basedOn w:val="DefaultParagraphFont"/>
     <w:rsid w:val="00B97EC3"/>
   </w:style>
+  <w:style w:type="character" w:styleId="Strong">
+    <w:name w:val="Strong"/>
+    <w:basedOn w:val="DefaultParagraphFont"/>
+    <w:uiPriority w:val="22"/>
+    <w:qFormat/>
+    <w:rsid w:val="005A1237"/>
+    <w:rPr>
+      <w:b/>
+      <w:bCs/>
+    </w:rPr>
+  </w:style>
 </w:styles>
 </file>
 

</xml_diff>